<commit_message>
doku für randknoten geupdatet
</commit_message>
<xml_diff>
--- a/doku/protocols/simulation/Positionen von Knoten.odt.docx
+++ b/doku/protocols/simulation/Positionen von Knoten.odt.docx
@@ -50,7 +50,53 @@
           <w:sz w:val="32"/>
           <w:szCs w:val="32"/>
         </w:rPr>
-        <w:t xml:space="preserve">Zunächst müssen sie innerhalb des Koordinatensystems bleiben, das jeweils für x und y von 0 bis 50 reichen. Es müssen auch Randknoten generiert werden, die also mindestens einen Extremwert des Koordinatensystems annehmen. Sie stellen die Verkehrsströme „von außen“ da. </w:t>
+        <w:t xml:space="preserve">Zunächst müssen sie innerhalb des Koordinatensystems bleiben, das jeweils für x und y von 0 bis </w:t>
+      </w:r>
+      <w:r>
+        <w:rPr>
+          <w:sz w:val="32"/>
+          <w:szCs w:val="32"/>
+        </w:rPr>
+        <w:t>1000 (</w:t>
+      </w:r>
+      <w:proofErr w:type="spellStart"/>
+      <w:r>
+        <w:rPr>
+          <w:sz w:val="32"/>
+          <w:szCs w:val="32"/>
+        </w:rPr>
+        <w:t>space_size</w:t>
+      </w:r>
+      <w:proofErr w:type="spellEnd"/>
+      <w:r>
+        <w:rPr>
+          <w:sz w:val="32"/>
+          <w:szCs w:val="32"/>
+        </w:rPr>
+        <w:t xml:space="preserve">, 1000 vielleicht nicht </w:t>
+      </w:r>
+      <w:r>
+        <w:rPr>
+          <w:sz w:val="32"/>
+          <w:szCs w:val="32"/>
+        </w:rPr>
+        <w:t>endgültig</w:t>
+      </w:r>
+      <w:r>
+        <w:rPr>
+          <w:sz w:val="32"/>
+          <w:szCs w:val="32"/>
+        </w:rPr>
+        <w:t>)</w:t>
+      </w:r>
+      <w:bookmarkStart w:id="0" w:name="_GoBack"/>
+      <w:bookmarkEnd w:id="0"/>
+      <w:r>
+        <w:rPr>
+          <w:sz w:val="32"/>
+          <w:szCs w:val="32"/>
+        </w:rPr>
+        <w:t xml:space="preserve"> reichen. Es müssen auch Randknoten generiert werden, die also mindestens einen Extremwert des Koordinatensystems annehmen. Sie stellen die Verkehrsströme „von außen“ da. </w:t>
       </w:r>
     </w:p>
     <w:p>
@@ -82,8 +128,21 @@
         </w:rPr>
         <w:t>Die Funktion gibt einen zweidimensionalen Array zurück, der in jeder Zeile einen Knoten beschreibt, die erste Spalte enthält x-Werte, die zweite y-Werte.</w:t>
       </w:r>
-      <w:bookmarkStart w:id="0" w:name="_GoBack"/>
-      <w:bookmarkEnd w:id="0"/>
+    </w:p>
+    <w:p>
+      <w:pPr>
+        <w:rPr>
+          <w:sz w:val="32"/>
+          <w:szCs w:val="32"/>
+        </w:rPr>
+      </w:pPr>
+      <w:r>
+        <w:rPr>
+          <w:sz w:val="32"/>
+          <w:szCs w:val="32"/>
+        </w:rPr>
+        <w:t>Die Randknoten werden einzeln generiert, sie nehmen mindestens einen Extremwert an. (Anmerkung: Da die Randknoten einzeln in einer Funktion generiert werden, wird es nachher einfacher sein, die Randknoten mit einer höheren spawn-rate zu versehen.</w:t>
+      </w:r>
     </w:p>
     <w:sectPr>
       <w:pgSz w:w="11906" w:h="16838"/>

</xml_diff>